<commit_message>
exel writer bug fixed
</commit_message>
<xml_diff>
--- a/hw2_GRASP/document.docx
+++ b/hw2_GRASP/document.docx
@@ -21,7 +21,16 @@
           <w:sz w:val="32"/>
           <w:szCs w:val="32"/>
         </w:rPr>
-        <w:t>SOP optimization with simulate annealing</w:t>
+        <w:t xml:space="preserve">SOP optimization with </w:t>
+      </w:r>
+      <w:r>
+        <w:rPr>
+          <w:rFonts w:asciiTheme="majorBidi" w:hAnsiTheme="majorBidi" w:cstheme="majorBidi"/>
+          <w:color w:val="000000" w:themeColor="text1"/>
+          <w:sz w:val="32"/>
+          <w:szCs w:val="32"/>
+        </w:rPr>
+        <w:t>GRASP</w:t>
       </w:r>
     </w:p>
     <w:p>
@@ -29,9 +38,116 @@
         <w:spacing w:after="0"/>
         <w:rPr>
           <w:rFonts w:asciiTheme="majorBidi" w:hAnsiTheme="majorBidi" w:cstheme="majorBidi"/>
-          <w:color w:val="00B0F0"/>
+          <w:color w:val="FF0000"/>
           <w:sz w:val="24"/>
           <w:szCs w:val="24"/>
+        </w:rPr>
+      </w:pPr>
+      <w:r>
+        <w:rPr>
+          <w:rFonts w:asciiTheme="majorBidi" w:hAnsiTheme="majorBidi" w:cstheme="majorBidi"/>
+          <w:color w:val="FF0000"/>
+          <w:sz w:val="24"/>
+          <w:szCs w:val="24"/>
+        </w:rPr>
+        <w:t>E/kro124p.3.sop"</w:t>
+      </w:r>
+      <w:r>
+        <w:rPr>
+          <w:rFonts w:asciiTheme="majorBidi" w:hAnsiTheme="majorBidi" w:cstheme="majorBidi"/>
+          <w:color w:val="FF0000"/>
+          <w:sz w:val="24"/>
+          <w:szCs w:val="24"/>
+        </w:rPr>
+        <w:t xml:space="preserve"> </w:t>
+      </w:r>
+    </w:p>
+    <w:p>
+      <w:pPr>
+        <w:spacing w:after="0"/>
+        <w:rPr>
+          <w:rFonts w:asciiTheme="majorBidi" w:hAnsiTheme="majorBidi" w:cstheme="majorBidi"/>
+          <w:color w:val="00B0F0"/>
+          <w:sz w:val="20"/>
+          <w:szCs w:val="20"/>
+        </w:rPr>
+      </w:pPr>
+      <w:r>
+        <w:rPr>
+          <w:rFonts w:asciiTheme="majorBidi" w:hAnsiTheme="majorBidi" w:cstheme="majorBidi"/>
+          <w:color w:val="00B0F0"/>
+          <w:sz w:val="20"/>
+          <w:szCs w:val="20"/>
+        </w:rPr>
+        <w:t>(alpha)</w:t>
+      </w:r>
+    </w:p>
+    <w:p>
+      <w:pPr>
+        <w:spacing w:after="0"/>
+        <w:rPr>
+          <w:rFonts w:asciiTheme="majorBidi" w:hAnsiTheme="majorBidi" w:cstheme="majorBidi"/>
+          <w:color w:val="00B0F0"/>
+          <w:sz w:val="20"/>
+          <w:szCs w:val="20"/>
+        </w:rPr>
+      </w:pPr>
+      <w:r>
+        <w:rPr>
+          <w:rFonts w:asciiTheme="majorBidi" w:hAnsiTheme="majorBidi" w:cstheme="majorBidi"/>
+          <w:color w:val="00B0F0"/>
+          <w:sz w:val="20"/>
+          <w:szCs w:val="20"/>
+        </w:rPr>
+        <w:tab/>
+      </w:r>
+      <w:r>
+        <w:rPr>
+          <w:rFonts w:asciiTheme="majorBidi" w:hAnsiTheme="majorBidi" w:cstheme="majorBidi"/>
+          <w:color w:val="00B0F0"/>
+          <w:sz w:val="20"/>
+          <w:szCs w:val="20"/>
+        </w:rPr>
+        <w:t>min cost: 67327</w:t>
+      </w:r>
+    </w:p>
+    <w:p>
+      <w:pPr>
+        <w:spacing w:after="0"/>
+        <w:rPr>
+          <w:rFonts w:asciiTheme="majorBidi" w:hAnsiTheme="majorBidi" w:cstheme="majorBidi"/>
+          <w:color w:val="00B0F0"/>
+          <w:sz w:val="20"/>
+          <w:szCs w:val="20"/>
+        </w:rPr>
+      </w:pPr>
+      <w:r>
+        <w:rPr>
+          <w:rFonts w:asciiTheme="majorBidi" w:hAnsiTheme="majorBidi" w:cstheme="majorBidi"/>
+          <w:color w:val="00B0F0"/>
+          <w:sz w:val="20"/>
+          <w:szCs w:val="20"/>
+        </w:rPr>
+        <w:tab/>
+      </w:r>
+      <w:r>
+        <w:rPr>
+          <w:rFonts w:asciiTheme="majorBidi" w:hAnsiTheme="majorBidi" w:cstheme="majorBidi"/>
+          <w:color w:val="00B0F0"/>
+          <w:sz w:val="20"/>
+          <w:szCs w:val="20"/>
+        </w:rPr>
+        <w:t>average cost: 70080.0</w:t>
+      </w:r>
+    </w:p>
+    <w:p>
+      <w:pPr>
+        <w:spacing w:after="0"/>
+        <w:rPr>
+          <w:rFonts w:asciiTheme="majorBidi" w:hAnsiTheme="majorBidi" w:cstheme="majorBidi"/>
+          <w:color w:val="00B0F0"/>
+          <w:sz w:val="20"/>
+          <w:szCs w:val="20"/>
         </w:rPr>
       </w:pPr>
     </w:p>
@@ -41,8 +157,1821 @@
         <w:rPr>
           <w:rFonts w:asciiTheme="majorBidi" w:hAnsiTheme="majorBidi" w:cstheme="majorBidi"/>
           <w:color w:val="00B0F0"/>
+          <w:sz w:val="20"/>
+          <w:szCs w:val="20"/>
+        </w:rPr>
+      </w:pPr>
+      <w:r>
+        <w:rPr>
+          <w:rFonts w:asciiTheme="majorBidi" w:hAnsiTheme="majorBidi" w:cstheme="majorBidi"/>
+          <w:color w:val="00B0F0"/>
+          <w:sz w:val="20"/>
+          <w:szCs w:val="20"/>
+        </w:rPr>
+        <w:t>(0</w:t>
+      </w:r>
+      <w:r>
+        <w:rPr>
+          <w:rFonts w:asciiTheme="majorBidi" w:hAnsiTheme="majorBidi" w:cstheme="majorBidi"/>
+          <w:color w:val="00B0F0"/>
+          <w:sz w:val="20"/>
+          <w:szCs w:val="20"/>
+        </w:rPr>
+        <w:t xml:space="preserve"> , </w:t>
+      </w:r>
+      <w:r>
+        <w:rPr>
+          <w:rFonts w:asciiTheme="majorBidi" w:hAnsiTheme="majorBidi" w:cstheme="majorBidi"/>
+          <w:color w:val="00B0F0"/>
+          <w:sz w:val="20"/>
+          <w:szCs w:val="20"/>
+        </w:rPr>
+        <w:t>alpha=0.01)</w:t>
+      </w:r>
+    </w:p>
+    <w:p>
+      <w:pPr>
+        <w:spacing w:after="0"/>
+        <w:ind w:left="720"/>
+        <w:rPr>
+          <w:rFonts w:asciiTheme="majorBidi" w:hAnsiTheme="majorBidi" w:cstheme="majorBidi"/>
+          <w:color w:val="00B0F0"/>
+          <w:sz w:val="20"/>
+          <w:szCs w:val="20"/>
+        </w:rPr>
+      </w:pPr>
+      <w:r>
+        <w:rPr>
+          <w:rFonts w:asciiTheme="majorBidi" w:hAnsiTheme="majorBidi" w:cstheme="majorBidi"/>
+          <w:color w:val="00B0F0"/>
+          <w:sz w:val="20"/>
+          <w:szCs w:val="20"/>
+        </w:rPr>
+        <w:t>min cost: 62977</w:t>
+      </w:r>
+    </w:p>
+    <w:p>
+      <w:pPr>
+        <w:spacing w:after="0"/>
+        <w:ind w:left="720"/>
+        <w:rPr>
+          <w:rFonts w:asciiTheme="majorBidi" w:hAnsiTheme="majorBidi" w:cstheme="majorBidi"/>
+          <w:color w:val="00B0F0"/>
+          <w:sz w:val="20"/>
+          <w:szCs w:val="20"/>
+        </w:rPr>
+      </w:pPr>
+      <w:r>
+        <w:rPr>
+          <w:rFonts w:asciiTheme="majorBidi" w:hAnsiTheme="majorBidi" w:cstheme="majorBidi"/>
+          <w:color w:val="00B0F0"/>
+          <w:sz w:val="20"/>
+          <w:szCs w:val="20"/>
+        </w:rPr>
+        <w:t>average cost: 65605.3</w:t>
+      </w:r>
+    </w:p>
+    <w:p>
+      <w:pPr>
+        <w:spacing w:after="0"/>
+        <w:ind w:left="720"/>
+        <w:rPr>
+          <w:rFonts w:asciiTheme="majorBidi" w:hAnsiTheme="majorBidi" w:cstheme="majorBidi"/>
+          <w:color w:val="00B0F0"/>
+          <w:sz w:val="20"/>
+          <w:szCs w:val="20"/>
+        </w:rPr>
+      </w:pPr>
+    </w:p>
+    <w:p>
+      <w:pPr>
+        <w:spacing w:after="0"/>
+        <w:rPr>
+          <w:rFonts w:asciiTheme="majorBidi" w:hAnsiTheme="majorBidi" w:cstheme="majorBidi"/>
+          <w:color w:val="00B0F0"/>
+          <w:sz w:val="20"/>
+          <w:szCs w:val="20"/>
+        </w:rPr>
+      </w:pPr>
+      <w:r>
+        <w:rPr>
+          <w:rFonts w:asciiTheme="majorBidi" w:hAnsiTheme="majorBidi" w:cstheme="majorBidi"/>
+          <w:color w:val="00B0F0"/>
+          <w:sz w:val="20"/>
+          <w:szCs w:val="20"/>
+        </w:rPr>
+        <w:t>(0 , alpha=0.0</w:t>
+      </w:r>
+      <w:r>
+        <w:rPr>
+          <w:rFonts w:asciiTheme="majorBidi" w:hAnsiTheme="majorBidi" w:cstheme="majorBidi"/>
+          <w:color w:val="00B0F0"/>
+          <w:sz w:val="20"/>
+          <w:szCs w:val="20"/>
+        </w:rPr>
+        <w:t>2</w:t>
+      </w:r>
+      <w:r>
+        <w:rPr>
+          <w:rFonts w:asciiTheme="majorBidi" w:hAnsiTheme="majorBidi" w:cstheme="majorBidi"/>
+          <w:color w:val="00B0F0"/>
+          <w:sz w:val="20"/>
+          <w:szCs w:val="20"/>
+        </w:rPr>
+        <w:t>)</w:t>
+      </w:r>
+    </w:p>
+    <w:p>
+      <w:pPr>
+        <w:spacing w:after="0"/>
+        <w:ind w:firstLine="720"/>
+        <w:rPr>
+          <w:rFonts w:asciiTheme="majorBidi" w:hAnsiTheme="majorBidi" w:cstheme="majorBidi"/>
+          <w:color w:val="00B0F0"/>
+          <w:sz w:val="20"/>
+          <w:szCs w:val="20"/>
+        </w:rPr>
+      </w:pPr>
+      <w:r>
+        <w:rPr>
+          <w:rFonts w:asciiTheme="majorBidi" w:hAnsiTheme="majorBidi" w:cstheme="majorBidi"/>
+          <w:color w:val="00B0F0"/>
+          <w:sz w:val="20"/>
+          <w:szCs w:val="20"/>
+        </w:rPr>
+        <w:t>N = 500</w:t>
+      </w:r>
+    </w:p>
+    <w:p>
+      <w:pPr>
+        <w:spacing w:after="0"/>
+        <w:ind w:left="720" w:firstLine="720"/>
+        <w:rPr>
+          <w:rFonts w:asciiTheme="majorBidi" w:hAnsiTheme="majorBidi" w:cstheme="majorBidi"/>
+          <w:color w:val="00B0F0"/>
+          <w:sz w:val="20"/>
+          <w:szCs w:val="20"/>
+        </w:rPr>
+      </w:pPr>
+      <w:r>
+        <w:rPr>
+          <w:rFonts w:asciiTheme="majorBidi" w:hAnsiTheme="majorBidi" w:cstheme="majorBidi"/>
+          <w:color w:val="00B0F0"/>
+          <w:sz w:val="20"/>
+          <w:szCs w:val="20"/>
+        </w:rPr>
+        <w:t>min cost: 61764</w:t>
+      </w:r>
+    </w:p>
+    <w:p>
+      <w:pPr>
+        <w:spacing w:after="0"/>
+        <w:rPr>
+          <w:rFonts w:asciiTheme="majorBidi" w:hAnsiTheme="majorBidi" w:cstheme="majorBidi"/>
+          <w:color w:val="00B0F0"/>
+          <w:sz w:val="20"/>
+          <w:szCs w:val="20"/>
+        </w:rPr>
+      </w:pPr>
+      <w:r>
+        <w:rPr>
+          <w:rFonts w:asciiTheme="majorBidi" w:hAnsiTheme="majorBidi" w:cstheme="majorBidi"/>
+          <w:color w:val="00B0F0"/>
+          <w:sz w:val="20"/>
+          <w:szCs w:val="20"/>
+        </w:rPr>
+        <w:tab/>
+      </w:r>
+      <w:r>
+        <w:rPr>
+          <w:rFonts w:asciiTheme="majorBidi" w:hAnsiTheme="majorBidi" w:cstheme="majorBidi"/>
+          <w:color w:val="00B0F0"/>
+          <w:sz w:val="20"/>
+          <w:szCs w:val="20"/>
+        </w:rPr>
+        <w:tab/>
+      </w:r>
+      <w:r>
+        <w:rPr>
+          <w:rFonts w:asciiTheme="majorBidi" w:hAnsiTheme="majorBidi" w:cstheme="majorBidi"/>
+          <w:color w:val="00B0F0"/>
+          <w:sz w:val="20"/>
+          <w:szCs w:val="20"/>
+        </w:rPr>
+        <w:t>average cost: 64170.7</w:t>
+      </w:r>
+    </w:p>
+    <w:p>
+      <w:pPr>
+        <w:spacing w:after="0"/>
+        <w:ind w:left="720"/>
+        <w:rPr>
+          <w:rFonts w:asciiTheme="majorBidi" w:hAnsiTheme="majorBidi" w:cstheme="majorBidi"/>
+          <w:color w:val="00B0F0"/>
+          <w:sz w:val="20"/>
+          <w:szCs w:val="20"/>
+        </w:rPr>
+      </w:pPr>
+      <w:r>
+        <w:rPr>
+          <w:rFonts w:asciiTheme="majorBidi" w:hAnsiTheme="majorBidi" w:cstheme="majorBidi"/>
+          <w:color w:val="00B0F0"/>
+          <w:sz w:val="20"/>
+          <w:szCs w:val="20"/>
+        </w:rPr>
+        <w:t>N = 1000</w:t>
+      </w:r>
+    </w:p>
+    <w:p>
+      <w:pPr>
+        <w:spacing w:after="0"/>
+        <w:ind w:left="720"/>
+        <w:rPr>
+          <w:rFonts w:asciiTheme="majorBidi" w:hAnsiTheme="majorBidi" w:cstheme="majorBidi"/>
+          <w:color w:val="00B0F0"/>
+          <w:sz w:val="20"/>
+          <w:szCs w:val="20"/>
+        </w:rPr>
+      </w:pPr>
+      <w:r>
+        <w:rPr>
+          <w:rFonts w:asciiTheme="majorBidi" w:hAnsiTheme="majorBidi" w:cstheme="majorBidi"/>
+          <w:color w:val="00B0F0"/>
+          <w:sz w:val="20"/>
+          <w:szCs w:val="20"/>
+        </w:rPr>
+        <w:tab/>
+      </w:r>
+      <w:r>
+        <w:rPr>
+          <w:rFonts w:asciiTheme="majorBidi" w:hAnsiTheme="majorBidi" w:cstheme="majorBidi"/>
+          <w:color w:val="00B0F0"/>
+          <w:sz w:val="20"/>
+          <w:szCs w:val="20"/>
+        </w:rPr>
+        <w:t>min cost: 62169</w:t>
+      </w:r>
+    </w:p>
+    <w:p>
+      <w:pPr>
+        <w:spacing w:after="0"/>
+        <w:ind w:left="720"/>
+        <w:rPr>
+          <w:rFonts w:asciiTheme="majorBidi" w:hAnsiTheme="majorBidi" w:cstheme="majorBidi"/>
+          <w:color w:val="00B0F0"/>
+          <w:sz w:val="20"/>
+          <w:szCs w:val="20"/>
+        </w:rPr>
+      </w:pPr>
+      <w:r>
+        <w:rPr>
+          <w:rFonts w:asciiTheme="majorBidi" w:hAnsiTheme="majorBidi" w:cstheme="majorBidi"/>
+          <w:color w:val="00B0F0"/>
+          <w:sz w:val="20"/>
+          <w:szCs w:val="20"/>
+        </w:rPr>
+        <w:tab/>
+      </w:r>
+      <w:r>
+        <w:rPr>
+          <w:rFonts w:asciiTheme="majorBidi" w:hAnsiTheme="majorBidi" w:cstheme="majorBidi"/>
+          <w:color w:val="00B0F0"/>
+          <w:sz w:val="20"/>
+          <w:szCs w:val="20"/>
+        </w:rPr>
+        <w:t>average cost: 63409.6</w:t>
+      </w:r>
+    </w:p>
+    <w:p>
+      <w:pPr>
+        <w:spacing w:after="0"/>
+        <w:ind w:left="720"/>
+        <w:rPr>
+          <w:rFonts w:asciiTheme="majorBidi" w:hAnsiTheme="majorBidi" w:cstheme="majorBidi"/>
+          <w:color w:val="00B0F0"/>
+          <w:sz w:val="20"/>
+          <w:szCs w:val="20"/>
+        </w:rPr>
+      </w:pPr>
+    </w:p>
+    <w:p>
+      <w:pPr>
+        <w:spacing w:after="0"/>
+        <w:ind w:left="720"/>
+        <w:rPr>
+          <w:rFonts w:asciiTheme="majorBidi" w:hAnsiTheme="majorBidi" w:cstheme="majorBidi"/>
+          <w:color w:val="00B0F0"/>
+          <w:sz w:val="20"/>
+          <w:szCs w:val="20"/>
+        </w:rPr>
+      </w:pPr>
+      <w:r>
+        <w:rPr>
+          <w:rFonts w:asciiTheme="majorBidi" w:hAnsiTheme="majorBidi" w:cstheme="majorBidi"/>
+          <w:color w:val="00B0F0"/>
+          <w:sz w:val="20"/>
+          <w:szCs w:val="20"/>
+        </w:rPr>
+        <w:t>N = 2000</w:t>
+      </w:r>
+    </w:p>
+    <w:p>
+      <w:pPr>
+        <w:spacing w:after="0"/>
+        <w:rPr>
+          <w:rFonts w:asciiTheme="majorBidi" w:hAnsiTheme="majorBidi" w:cstheme="majorBidi"/>
+          <w:color w:val="00B0F0"/>
+          <w:sz w:val="20"/>
+          <w:szCs w:val="20"/>
+        </w:rPr>
+      </w:pPr>
+      <w:r>
+        <w:rPr>
+          <w:rFonts w:asciiTheme="majorBidi" w:hAnsiTheme="majorBidi" w:cstheme="majorBidi"/>
+          <w:color w:val="00B0F0"/>
+          <w:sz w:val="20"/>
+          <w:szCs w:val="20"/>
+        </w:rPr>
+        <w:tab/>
+      </w:r>
+      <w:r>
+        <w:rPr>
+          <w:rFonts w:asciiTheme="majorBidi" w:hAnsiTheme="majorBidi" w:cstheme="majorBidi"/>
+          <w:color w:val="00B0F0"/>
+          <w:sz w:val="20"/>
+          <w:szCs w:val="20"/>
+        </w:rPr>
+        <w:tab/>
+      </w:r>
+      <w:r>
+        <w:rPr>
+          <w:rFonts w:asciiTheme="majorBidi" w:hAnsiTheme="majorBidi" w:cstheme="majorBidi"/>
+          <w:color w:val="00B0F0"/>
+          <w:sz w:val="20"/>
+          <w:szCs w:val="20"/>
+        </w:rPr>
+        <w:t>min cost: 60021</w:t>
+      </w:r>
+    </w:p>
+    <w:p>
+      <w:pPr>
+        <w:spacing w:after="0"/>
+        <w:rPr>
+          <w:rFonts w:asciiTheme="majorBidi" w:hAnsiTheme="majorBidi" w:cstheme="majorBidi"/>
+          <w:color w:val="00B0F0"/>
+          <w:sz w:val="20"/>
+          <w:szCs w:val="20"/>
+        </w:rPr>
+      </w:pPr>
+      <w:r>
+        <w:rPr>
+          <w:rFonts w:asciiTheme="majorBidi" w:hAnsiTheme="majorBidi" w:cstheme="majorBidi"/>
+          <w:color w:val="00B0F0"/>
+          <w:sz w:val="20"/>
+          <w:szCs w:val="20"/>
+        </w:rPr>
+        <w:tab/>
+      </w:r>
+      <w:r>
+        <w:rPr>
+          <w:rFonts w:asciiTheme="majorBidi" w:hAnsiTheme="majorBidi" w:cstheme="majorBidi"/>
+          <w:color w:val="00B0F0"/>
+          <w:sz w:val="20"/>
+          <w:szCs w:val="20"/>
+        </w:rPr>
+        <w:tab/>
+      </w:r>
+      <w:r>
+        <w:rPr>
+          <w:rFonts w:asciiTheme="majorBidi" w:hAnsiTheme="majorBidi" w:cstheme="majorBidi"/>
+          <w:color w:val="00B0F0"/>
+          <w:sz w:val="20"/>
+          <w:szCs w:val="20"/>
+        </w:rPr>
+        <w:t>average cost: 62520.5</w:t>
+      </w:r>
+    </w:p>
+    <w:p>
+      <w:pPr>
+        <w:spacing w:after="0"/>
+        <w:rPr>
+          <w:rFonts w:asciiTheme="majorBidi" w:hAnsiTheme="majorBidi" w:cstheme="majorBidi"/>
+          <w:color w:val="00B0F0"/>
+          <w:sz w:val="20"/>
+          <w:szCs w:val="20"/>
+        </w:rPr>
+      </w:pPr>
+    </w:p>
+    <w:p>
+      <w:pPr>
+        <w:spacing w:after="0"/>
+        <w:rPr>
+          <w:rFonts w:asciiTheme="majorBidi" w:hAnsiTheme="majorBidi" w:cstheme="majorBidi"/>
+          <w:color w:val="00B0F0"/>
+          <w:sz w:val="20"/>
+          <w:szCs w:val="20"/>
+        </w:rPr>
+      </w:pPr>
+      <w:r>
+        <w:rPr>
+          <w:rFonts w:asciiTheme="majorBidi" w:hAnsiTheme="majorBidi" w:cstheme="majorBidi"/>
+          <w:color w:val="00B0F0"/>
+          <w:sz w:val="20"/>
+          <w:szCs w:val="20"/>
+        </w:rPr>
+        <w:t>(0 , alpha=0.0</w:t>
+      </w:r>
+      <w:r>
+        <w:rPr>
+          <w:rFonts w:asciiTheme="majorBidi" w:hAnsiTheme="majorBidi" w:cstheme="majorBidi"/>
+          <w:color w:val="00B0F0"/>
+          <w:sz w:val="20"/>
+          <w:szCs w:val="20"/>
+        </w:rPr>
+        <w:t>3</w:t>
+      </w:r>
+      <w:r>
+        <w:rPr>
+          <w:rFonts w:asciiTheme="majorBidi" w:hAnsiTheme="majorBidi" w:cstheme="majorBidi"/>
+          <w:color w:val="00B0F0"/>
+          <w:sz w:val="20"/>
+          <w:szCs w:val="20"/>
+        </w:rPr>
+        <w:t>)</w:t>
+      </w:r>
+    </w:p>
+    <w:p>
+      <w:pPr>
+        <w:spacing w:after="0"/>
+        <w:rPr>
+          <w:rFonts w:asciiTheme="majorBidi" w:hAnsiTheme="majorBidi" w:cstheme="majorBidi"/>
+          <w:color w:val="00B0F0"/>
+          <w:sz w:val="20"/>
+          <w:szCs w:val="20"/>
+        </w:rPr>
+      </w:pPr>
+      <w:r>
+        <w:rPr>
+          <w:rFonts w:asciiTheme="majorBidi" w:hAnsiTheme="majorBidi" w:cstheme="majorBidi"/>
+          <w:color w:val="00B0F0"/>
+          <w:sz w:val="20"/>
+          <w:szCs w:val="20"/>
+        </w:rPr>
+        <w:tab/>
+      </w:r>
+      <w:r>
+        <w:rPr>
+          <w:rFonts w:asciiTheme="majorBidi" w:hAnsiTheme="majorBidi" w:cstheme="majorBidi"/>
+          <w:color w:val="00B0F0"/>
+          <w:sz w:val="20"/>
+          <w:szCs w:val="20"/>
+        </w:rPr>
+        <w:t>min cost: 68246</w:t>
+      </w:r>
+    </w:p>
+    <w:p>
+      <w:pPr>
+        <w:spacing w:after="0"/>
+        <w:rPr>
+          <w:rFonts w:asciiTheme="majorBidi" w:hAnsiTheme="majorBidi" w:cstheme="majorBidi"/>
+          <w:color w:val="00B0F0"/>
+          <w:sz w:val="20"/>
+          <w:szCs w:val="20"/>
+        </w:rPr>
+      </w:pPr>
+      <w:r>
+        <w:rPr>
+          <w:rFonts w:asciiTheme="majorBidi" w:hAnsiTheme="majorBidi" w:cstheme="majorBidi"/>
+          <w:color w:val="00B0F0"/>
+          <w:sz w:val="20"/>
+          <w:szCs w:val="20"/>
+        </w:rPr>
+        <w:tab/>
+      </w:r>
+      <w:r>
+        <w:rPr>
+          <w:rFonts w:asciiTheme="majorBidi" w:hAnsiTheme="majorBidi" w:cstheme="majorBidi"/>
+          <w:color w:val="00B0F0"/>
+          <w:sz w:val="20"/>
+          <w:szCs w:val="20"/>
+        </w:rPr>
+        <w:t>average cost: 69630.6</w:t>
+      </w:r>
+    </w:p>
+    <w:p>
+      <w:pPr>
+        <w:spacing w:after="0"/>
+        <w:ind w:firstLine="720"/>
+        <w:rPr>
+          <w:rFonts w:asciiTheme="majorBidi" w:hAnsiTheme="majorBidi" w:cstheme="majorBidi"/>
+          <w:color w:val="00B0F0"/>
+          <w:sz w:val="20"/>
+          <w:szCs w:val="20"/>
+        </w:rPr>
+      </w:pPr>
+      <w:r>
+        <w:rPr>
+          <w:rFonts w:asciiTheme="majorBidi" w:hAnsiTheme="majorBidi" w:cstheme="majorBidi"/>
+          <w:color w:val="00B0F0"/>
+          <w:sz w:val="20"/>
+          <w:szCs w:val="20"/>
+        </w:rPr>
+        <w:tab/>
+      </w:r>
+    </w:p>
+    <w:p>
+      <w:pPr>
+        <w:spacing w:after="0"/>
+        <w:rPr>
+          <w:rFonts w:asciiTheme="majorBidi" w:hAnsiTheme="majorBidi" w:cstheme="majorBidi"/>
+          <w:color w:val="00B0F0"/>
+          <w:sz w:val="20"/>
+          <w:szCs w:val="20"/>
+        </w:rPr>
+      </w:pPr>
+      <w:r>
+        <w:rPr>
+          <w:rFonts w:asciiTheme="majorBidi" w:hAnsiTheme="majorBidi" w:cstheme="majorBidi"/>
+          <w:color w:val="00B0F0"/>
+          <w:sz w:val="20"/>
+          <w:szCs w:val="20"/>
+        </w:rPr>
+        <w:t>(0 , alpha=0.0</w:t>
+      </w:r>
+      <w:r>
+        <w:rPr>
+          <w:rFonts w:asciiTheme="majorBidi" w:hAnsiTheme="majorBidi" w:cstheme="majorBidi"/>
+          <w:color w:val="00B0F0"/>
+          <w:sz w:val="20"/>
+          <w:szCs w:val="20"/>
+        </w:rPr>
+        <w:t>4</w:t>
+      </w:r>
+      <w:r>
+        <w:rPr>
+          <w:rFonts w:asciiTheme="majorBidi" w:hAnsiTheme="majorBidi" w:cstheme="majorBidi"/>
+          <w:color w:val="00B0F0"/>
+          <w:sz w:val="20"/>
+          <w:szCs w:val="20"/>
+        </w:rPr>
+        <w:t>)</w:t>
+      </w:r>
+    </w:p>
+    <w:p>
+      <w:pPr>
+        <w:spacing w:after="0"/>
+        <w:rPr>
+          <w:rFonts w:asciiTheme="majorBidi" w:hAnsiTheme="majorBidi" w:cstheme="majorBidi"/>
+          <w:color w:val="00B0F0"/>
+          <w:sz w:val="20"/>
+          <w:szCs w:val="20"/>
+        </w:rPr>
+      </w:pPr>
+      <w:r>
+        <w:rPr>
+          <w:rFonts w:asciiTheme="majorBidi" w:hAnsiTheme="majorBidi" w:cstheme="majorBidi"/>
+          <w:color w:val="00B0F0"/>
+          <w:sz w:val="20"/>
+          <w:szCs w:val="20"/>
+        </w:rPr>
+        <w:tab/>
+      </w:r>
+      <w:r>
+        <w:rPr>
+          <w:rFonts w:asciiTheme="majorBidi" w:hAnsiTheme="majorBidi" w:cstheme="majorBidi"/>
+          <w:color w:val="00B0F0"/>
+          <w:sz w:val="20"/>
+          <w:szCs w:val="20"/>
+        </w:rPr>
+        <w:t>min cost: 71261</w:t>
+      </w:r>
+    </w:p>
+    <w:p>
+      <w:pPr>
+        <w:spacing w:after="0"/>
+        <w:rPr>
+          <w:rFonts w:asciiTheme="majorBidi" w:hAnsiTheme="majorBidi" w:cstheme="majorBidi"/>
+          <w:color w:val="00B0F0"/>
+          <w:sz w:val="20"/>
+          <w:szCs w:val="20"/>
+        </w:rPr>
+      </w:pPr>
+      <w:r>
+        <w:rPr>
+          <w:rFonts w:asciiTheme="majorBidi" w:hAnsiTheme="majorBidi" w:cstheme="majorBidi"/>
+          <w:color w:val="00B0F0"/>
+          <w:sz w:val="20"/>
+          <w:szCs w:val="20"/>
+        </w:rPr>
+        <w:tab/>
+      </w:r>
+      <w:r>
+        <w:rPr>
+          <w:rFonts w:asciiTheme="majorBidi" w:hAnsiTheme="majorBidi" w:cstheme="majorBidi"/>
+          <w:color w:val="00B0F0"/>
+          <w:sz w:val="20"/>
+          <w:szCs w:val="20"/>
+        </w:rPr>
+        <w:t>average cost: 73322.3</w:t>
+      </w:r>
+    </w:p>
+    <w:p>
+      <w:pPr>
+        <w:spacing w:after="0"/>
+        <w:rPr>
+          <w:rFonts w:asciiTheme="majorBidi" w:hAnsiTheme="majorBidi" w:cstheme="majorBidi"/>
+          <w:color w:val="00B0F0"/>
+          <w:sz w:val="20"/>
+          <w:szCs w:val="20"/>
+        </w:rPr>
+      </w:pPr>
+    </w:p>
+    <w:p>
+      <w:pPr>
+        <w:spacing w:after="0"/>
+        <w:rPr>
+          <w:rFonts w:asciiTheme="majorBidi" w:hAnsiTheme="majorBidi" w:cstheme="majorBidi"/>
+          <w:color w:val="00B0F0"/>
+          <w:sz w:val="20"/>
+          <w:szCs w:val="20"/>
+        </w:rPr>
+      </w:pPr>
+      <w:r>
+        <w:rPr>
+          <w:rFonts w:asciiTheme="majorBidi" w:hAnsiTheme="majorBidi" w:cstheme="majorBidi"/>
+          <w:color w:val="00B0F0"/>
+          <w:sz w:val="20"/>
+          <w:szCs w:val="20"/>
+        </w:rPr>
+        <w:t>(0 , alpha=0.0</w:t>
+      </w:r>
+      <w:r>
+        <w:rPr>
+          <w:rFonts w:asciiTheme="majorBidi" w:hAnsiTheme="majorBidi" w:cstheme="majorBidi"/>
+          <w:color w:val="00B0F0"/>
+          <w:sz w:val="20"/>
+          <w:szCs w:val="20"/>
+        </w:rPr>
+        <w:t>5</w:t>
+      </w:r>
+      <w:r>
+        <w:rPr>
+          <w:rFonts w:asciiTheme="majorBidi" w:hAnsiTheme="majorBidi" w:cstheme="majorBidi"/>
+          <w:color w:val="00B0F0"/>
+          <w:sz w:val="20"/>
+          <w:szCs w:val="20"/>
+        </w:rPr>
+        <w:t>)</w:t>
+      </w:r>
+    </w:p>
+    <w:p>
+      <w:pPr>
+        <w:spacing w:after="0"/>
+        <w:rPr>
+          <w:rFonts w:asciiTheme="majorBidi" w:hAnsiTheme="majorBidi" w:cstheme="majorBidi"/>
+          <w:color w:val="00B0F0"/>
+          <w:sz w:val="20"/>
+          <w:szCs w:val="20"/>
+        </w:rPr>
+      </w:pPr>
+      <w:r>
+        <w:rPr>
+          <w:rFonts w:asciiTheme="majorBidi" w:hAnsiTheme="majorBidi" w:cstheme="majorBidi"/>
+          <w:color w:val="00B0F0"/>
+          <w:sz w:val="20"/>
+          <w:szCs w:val="20"/>
+        </w:rPr>
+        <w:tab/>
+      </w:r>
+      <w:r>
+        <w:rPr>
+          <w:rFonts w:asciiTheme="majorBidi" w:hAnsiTheme="majorBidi" w:cstheme="majorBidi"/>
+          <w:color w:val="00B0F0"/>
+          <w:sz w:val="20"/>
+          <w:szCs w:val="20"/>
+        </w:rPr>
+        <w:t>min cost: 73847</w:t>
+      </w:r>
+    </w:p>
+    <w:p>
+      <w:pPr>
+        <w:spacing w:after="0"/>
+        <w:rPr>
+          <w:rFonts w:asciiTheme="majorBidi" w:hAnsiTheme="majorBidi" w:cstheme="majorBidi"/>
+          <w:color w:val="00B0F0"/>
+          <w:sz w:val="20"/>
+          <w:szCs w:val="20"/>
+        </w:rPr>
+      </w:pPr>
+      <w:r>
+        <w:rPr>
+          <w:rFonts w:asciiTheme="majorBidi" w:hAnsiTheme="majorBidi" w:cstheme="majorBidi"/>
+          <w:color w:val="00B0F0"/>
+          <w:sz w:val="20"/>
+          <w:szCs w:val="20"/>
+        </w:rPr>
+        <w:tab/>
+      </w:r>
+      <w:r>
+        <w:rPr>
+          <w:rFonts w:asciiTheme="majorBidi" w:hAnsiTheme="majorBidi" w:cstheme="majorBidi"/>
+          <w:color w:val="00B0F0"/>
+          <w:sz w:val="20"/>
+          <w:szCs w:val="20"/>
+        </w:rPr>
+        <w:t>average cost: 76622.8</w:t>
+      </w:r>
+    </w:p>
+    <w:p>
+      <w:pPr>
+        <w:spacing w:after="0"/>
+        <w:rPr>
+          <w:rFonts w:asciiTheme="majorBidi" w:hAnsiTheme="majorBidi" w:cstheme="majorBidi"/>
+          <w:color w:val="00B0F0"/>
+          <w:sz w:val="20"/>
+          <w:szCs w:val="20"/>
+        </w:rPr>
+      </w:pPr>
+    </w:p>
+    <w:p>
+      <w:pPr>
+        <w:spacing w:after="0"/>
+        <w:rPr>
+          <w:rFonts w:asciiTheme="majorBidi" w:hAnsiTheme="majorBidi" w:cstheme="majorBidi"/>
+          <w:color w:val="00B0F0"/>
+          <w:sz w:val="20"/>
+          <w:szCs w:val="20"/>
+        </w:rPr>
+      </w:pPr>
+      <w:r>
+        <w:rPr>
+          <w:rFonts w:asciiTheme="majorBidi" w:hAnsiTheme="majorBidi" w:cstheme="majorBidi"/>
+          <w:color w:val="00B0F0"/>
+          <w:sz w:val="20"/>
+          <w:szCs w:val="20"/>
+        </w:rPr>
+        <w:t>(0 , alpha=0.1)</w:t>
+      </w:r>
+    </w:p>
+    <w:p>
+      <w:pPr>
+        <w:spacing w:after="0"/>
+        <w:rPr>
+          <w:rFonts w:asciiTheme="majorBidi" w:hAnsiTheme="majorBidi" w:cstheme="majorBidi"/>
+          <w:color w:val="00B0F0"/>
+          <w:sz w:val="20"/>
+          <w:szCs w:val="20"/>
+        </w:rPr>
+      </w:pPr>
+      <w:r>
+        <w:rPr>
+          <w:rFonts w:asciiTheme="majorBidi" w:hAnsiTheme="majorBidi" w:cstheme="majorBidi"/>
+          <w:color w:val="00B0F0"/>
+          <w:sz w:val="20"/>
+          <w:szCs w:val="20"/>
+        </w:rPr>
+        <w:tab/>
+      </w:r>
+      <w:r>
+        <w:rPr>
+          <w:rFonts w:asciiTheme="majorBidi" w:hAnsiTheme="majorBidi" w:cstheme="majorBidi"/>
+          <w:color w:val="00B0F0"/>
+          <w:sz w:val="20"/>
+          <w:szCs w:val="20"/>
+        </w:rPr>
+        <w:t>min cost: 87931</w:t>
+      </w:r>
+    </w:p>
+    <w:p>
+      <w:pPr>
+        <w:spacing w:after="0"/>
+        <w:rPr>
+          <w:rFonts w:asciiTheme="majorBidi" w:hAnsiTheme="majorBidi" w:cstheme="majorBidi"/>
+          <w:color w:val="00B0F0"/>
+          <w:sz w:val="20"/>
+          <w:szCs w:val="20"/>
+        </w:rPr>
+      </w:pPr>
+      <w:r>
+        <w:rPr>
+          <w:rFonts w:asciiTheme="majorBidi" w:hAnsiTheme="majorBidi" w:cstheme="majorBidi"/>
+          <w:color w:val="00B0F0"/>
+          <w:sz w:val="20"/>
+          <w:szCs w:val="20"/>
+        </w:rPr>
+        <w:tab/>
+      </w:r>
+      <w:r>
+        <w:rPr>
+          <w:rFonts w:asciiTheme="majorBidi" w:hAnsiTheme="majorBidi" w:cstheme="majorBidi"/>
+          <w:color w:val="00B0F0"/>
+          <w:sz w:val="20"/>
+          <w:szCs w:val="20"/>
+        </w:rPr>
+        <w:t>average cost: 93628.0</w:t>
+      </w:r>
+    </w:p>
+    <w:p>
+      <w:pPr>
+        <w:spacing w:after="0"/>
+        <w:rPr>
+          <w:rFonts w:asciiTheme="majorBidi" w:hAnsiTheme="majorBidi" w:cstheme="majorBidi"/>
+          <w:color w:val="00B0F0"/>
+          <w:sz w:val="20"/>
+          <w:szCs w:val="20"/>
+        </w:rPr>
+      </w:pPr>
+      <w:r>
+        <w:rPr>
+          <w:rFonts w:asciiTheme="majorBidi" w:hAnsiTheme="majorBidi" w:cstheme="majorBidi"/>
+          <w:color w:val="00B0F0"/>
+          <w:sz w:val="20"/>
+          <w:szCs w:val="20"/>
+        </w:rPr>
+        <w:tab/>
+      </w:r>
+    </w:p>
+    <w:p>
+      <w:pPr>
+        <w:spacing w:after="0"/>
+        <w:rPr>
+          <w:rFonts w:asciiTheme="majorBidi" w:hAnsiTheme="majorBidi" w:cstheme="majorBidi"/>
+          <w:color w:val="00B0F0"/>
+          <w:sz w:val="20"/>
+          <w:szCs w:val="20"/>
+        </w:rPr>
+      </w:pPr>
+      <w:r>
+        <w:rPr>
+          <w:rFonts w:asciiTheme="majorBidi" w:hAnsiTheme="majorBidi" w:cstheme="majorBidi"/>
+          <w:color w:val="00B0F0"/>
+          <w:sz w:val="20"/>
+          <w:szCs w:val="20"/>
+        </w:rPr>
+        <w:t>(0 , alpha=0.</w:t>
+      </w:r>
+      <w:r>
+        <w:rPr>
+          <w:rFonts w:asciiTheme="majorBidi" w:hAnsiTheme="majorBidi" w:cstheme="majorBidi"/>
+          <w:color w:val="00B0F0"/>
+          <w:sz w:val="20"/>
+          <w:szCs w:val="20"/>
+        </w:rPr>
+        <w:t>2</w:t>
+      </w:r>
+      <w:r>
+        <w:rPr>
+          <w:rFonts w:asciiTheme="majorBidi" w:hAnsiTheme="majorBidi" w:cstheme="majorBidi"/>
+          <w:color w:val="00B0F0"/>
+          <w:sz w:val="20"/>
+          <w:szCs w:val="20"/>
+        </w:rPr>
+        <w:t>)</w:t>
+      </w:r>
+    </w:p>
+    <w:p>
+      <w:pPr>
+        <w:spacing w:after="0"/>
+        <w:rPr>
+          <w:rFonts w:asciiTheme="majorBidi" w:hAnsiTheme="majorBidi" w:cstheme="majorBidi"/>
+          <w:color w:val="00B0F0"/>
+          <w:sz w:val="20"/>
+          <w:szCs w:val="20"/>
+        </w:rPr>
+      </w:pPr>
+      <w:r>
+        <w:rPr>
+          <w:rFonts w:asciiTheme="majorBidi" w:hAnsiTheme="majorBidi" w:cstheme="majorBidi"/>
+          <w:color w:val="00B0F0"/>
+          <w:sz w:val="20"/>
+          <w:szCs w:val="20"/>
+        </w:rPr>
+        <w:tab/>
+        <w:t>N = 500</w:t>
+      </w:r>
+    </w:p>
+    <w:p>
+      <w:pPr>
+        <w:spacing w:after="0"/>
+        <w:rPr>
+          <w:rFonts w:asciiTheme="majorBidi" w:hAnsiTheme="majorBidi" w:cstheme="majorBidi"/>
+          <w:color w:val="00B0F0"/>
+          <w:sz w:val="20"/>
+          <w:szCs w:val="20"/>
+        </w:rPr>
+      </w:pPr>
+      <w:r>
+        <w:rPr>
+          <w:rFonts w:asciiTheme="majorBidi" w:hAnsiTheme="majorBidi" w:cstheme="majorBidi"/>
+          <w:color w:val="00B0F0"/>
+          <w:sz w:val="20"/>
+          <w:szCs w:val="20"/>
+        </w:rPr>
+        <w:tab/>
+      </w:r>
+      <w:r>
+        <w:rPr>
+          <w:rFonts w:asciiTheme="majorBidi" w:hAnsiTheme="majorBidi" w:cstheme="majorBidi"/>
+          <w:color w:val="00B0F0"/>
+          <w:sz w:val="20"/>
+          <w:szCs w:val="20"/>
+        </w:rPr>
+        <w:tab/>
+      </w:r>
+      <w:r>
+        <w:rPr>
+          <w:rFonts w:asciiTheme="majorBidi" w:hAnsiTheme="majorBidi" w:cstheme="majorBidi"/>
+          <w:color w:val="00B0F0"/>
+          <w:sz w:val="20"/>
+          <w:szCs w:val="20"/>
+        </w:rPr>
+        <w:t>min cost: 112498</w:t>
+      </w:r>
+    </w:p>
+    <w:p>
+      <w:pPr>
+        <w:spacing w:after="0"/>
+        <w:ind w:left="720" w:firstLine="720"/>
+        <w:rPr>
+          <w:rFonts w:asciiTheme="majorBidi" w:hAnsiTheme="majorBidi" w:cstheme="majorBidi"/>
+          <w:color w:val="00B0F0"/>
+          <w:sz w:val="20"/>
+          <w:szCs w:val="20"/>
+        </w:rPr>
+      </w:pPr>
+      <w:r>
+        <w:rPr>
+          <w:rFonts w:asciiTheme="majorBidi" w:hAnsiTheme="majorBidi" w:cstheme="majorBidi"/>
+          <w:color w:val="00B0F0"/>
+          <w:sz w:val="20"/>
+          <w:szCs w:val="20"/>
+        </w:rPr>
+        <w:t>average cost: 115597.8</w:t>
+      </w:r>
+    </w:p>
+    <w:p>
+      <w:pPr>
+        <w:spacing w:after="0"/>
+        <w:rPr>
+          <w:rFonts w:asciiTheme="majorBidi" w:hAnsiTheme="majorBidi" w:cstheme="majorBidi"/>
+          <w:color w:val="00B0F0"/>
+          <w:sz w:val="20"/>
+          <w:szCs w:val="20"/>
+        </w:rPr>
+      </w:pPr>
+      <w:r>
+        <w:rPr>
+          <w:rFonts w:asciiTheme="majorBidi" w:hAnsiTheme="majorBidi" w:cstheme="majorBidi"/>
+          <w:color w:val="00B0F0"/>
+          <w:sz w:val="20"/>
+          <w:szCs w:val="20"/>
+        </w:rPr>
+        <w:tab/>
+        <w:t>N= 1000</w:t>
+      </w:r>
+    </w:p>
+    <w:p>
+      <w:pPr>
+        <w:spacing w:after="0"/>
+        <w:rPr>
+          <w:rFonts w:asciiTheme="majorBidi" w:hAnsiTheme="majorBidi" w:cstheme="majorBidi"/>
+          <w:color w:val="00B0F0"/>
+          <w:sz w:val="20"/>
+          <w:szCs w:val="20"/>
+        </w:rPr>
+      </w:pPr>
+      <w:r>
+        <w:rPr>
+          <w:rFonts w:asciiTheme="majorBidi" w:hAnsiTheme="majorBidi" w:cstheme="majorBidi"/>
+          <w:color w:val="00B0F0"/>
+          <w:sz w:val="20"/>
+          <w:szCs w:val="20"/>
+        </w:rPr>
+        <w:tab/>
+      </w:r>
+      <w:r>
+        <w:rPr>
+          <w:rFonts w:asciiTheme="majorBidi" w:hAnsiTheme="majorBidi" w:cstheme="majorBidi"/>
+          <w:color w:val="00B0F0"/>
+          <w:sz w:val="20"/>
+          <w:szCs w:val="20"/>
+        </w:rPr>
+        <w:tab/>
+      </w:r>
+      <w:r>
+        <w:rPr>
+          <w:rFonts w:asciiTheme="majorBidi" w:hAnsiTheme="majorBidi" w:cstheme="majorBidi"/>
+          <w:color w:val="00B0F0"/>
+          <w:sz w:val="20"/>
+          <w:szCs w:val="20"/>
+        </w:rPr>
+        <w:t>min cost: 106007</w:t>
+      </w:r>
+    </w:p>
+    <w:p>
+      <w:pPr>
+        <w:spacing w:after="0"/>
+        <w:rPr>
+          <w:rFonts w:asciiTheme="majorBidi" w:hAnsiTheme="majorBidi" w:cstheme="majorBidi"/>
+          <w:color w:val="00B0F0"/>
+          <w:sz w:val="20"/>
+          <w:szCs w:val="20"/>
+        </w:rPr>
+      </w:pPr>
+      <w:r>
+        <w:rPr>
+          <w:rFonts w:asciiTheme="majorBidi" w:hAnsiTheme="majorBidi" w:cstheme="majorBidi"/>
+          <w:color w:val="00B0F0"/>
+          <w:sz w:val="20"/>
+          <w:szCs w:val="20"/>
+        </w:rPr>
+        <w:tab/>
+      </w:r>
+      <w:r>
+        <w:rPr>
+          <w:rFonts w:asciiTheme="majorBidi" w:hAnsiTheme="majorBidi" w:cstheme="majorBidi"/>
+          <w:color w:val="00B0F0"/>
+          <w:sz w:val="20"/>
+          <w:szCs w:val="20"/>
+        </w:rPr>
+        <w:tab/>
+      </w:r>
+      <w:r>
+        <w:rPr>
+          <w:rFonts w:asciiTheme="majorBidi" w:hAnsiTheme="majorBidi" w:cstheme="majorBidi"/>
+          <w:color w:val="00B0F0"/>
+          <w:sz w:val="20"/>
+          <w:szCs w:val="20"/>
+        </w:rPr>
+        <w:t>average cost: 112486.8</w:t>
+      </w:r>
+    </w:p>
+    <w:p>
+      <w:pPr>
+        <w:spacing w:after="0"/>
+        <w:rPr>
+          <w:rFonts w:asciiTheme="majorBidi" w:hAnsiTheme="majorBidi" w:cstheme="majorBidi"/>
+          <w:color w:val="00B0F0"/>
+          <w:sz w:val="20"/>
+          <w:szCs w:val="20"/>
+        </w:rPr>
+      </w:pPr>
+    </w:p>
+    <w:p>
+      <w:pPr>
+        <w:spacing w:after="0"/>
+        <w:rPr>
+          <w:rFonts w:asciiTheme="majorBidi" w:hAnsiTheme="majorBidi" w:cstheme="majorBidi"/>
+          <w:color w:val="00B0F0"/>
+          <w:sz w:val="20"/>
+          <w:szCs w:val="20"/>
+        </w:rPr>
+      </w:pPr>
+      <w:r>
+        <w:rPr>
+          <w:rFonts w:asciiTheme="majorBidi" w:hAnsiTheme="majorBidi" w:cstheme="majorBidi"/>
+          <w:color w:val="00B0F0"/>
+          <w:sz w:val="20"/>
+          <w:szCs w:val="20"/>
+        </w:rPr>
+        <w:t>(0 , alpha=0.</w:t>
+      </w:r>
+      <w:r>
+        <w:rPr>
+          <w:rFonts w:asciiTheme="majorBidi" w:hAnsiTheme="majorBidi" w:cstheme="majorBidi"/>
+          <w:color w:val="00B0F0"/>
+          <w:sz w:val="20"/>
+          <w:szCs w:val="20"/>
+        </w:rPr>
+        <w:t>5</w:t>
+      </w:r>
+      <w:r>
+        <w:rPr>
+          <w:rFonts w:asciiTheme="majorBidi" w:hAnsiTheme="majorBidi" w:cstheme="majorBidi"/>
+          <w:color w:val="00B0F0"/>
+          <w:sz w:val="20"/>
+          <w:szCs w:val="20"/>
+        </w:rPr>
+        <w:t>)</w:t>
+      </w:r>
+    </w:p>
+    <w:p>
+      <w:pPr>
+        <w:spacing w:after="0"/>
+        <w:rPr>
+          <w:rFonts w:asciiTheme="majorBidi" w:hAnsiTheme="majorBidi" w:cstheme="majorBidi"/>
+          <w:color w:val="00B0F0"/>
+          <w:sz w:val="20"/>
+          <w:szCs w:val="20"/>
+        </w:rPr>
+      </w:pPr>
+      <w:r>
+        <w:rPr>
+          <w:rFonts w:asciiTheme="majorBidi" w:hAnsiTheme="majorBidi" w:cstheme="majorBidi"/>
+          <w:color w:val="0070C0"/>
+        </w:rPr>
+        <w:tab/>
+      </w:r>
+      <w:r>
+        <w:rPr>
+          <w:rFonts w:asciiTheme="majorBidi" w:hAnsiTheme="majorBidi" w:cstheme="majorBidi"/>
+          <w:color w:val="00B0F0"/>
+          <w:sz w:val="20"/>
+          <w:szCs w:val="20"/>
+        </w:rPr>
+        <w:t>N = 500</w:t>
+      </w:r>
+    </w:p>
+    <w:p>
+      <w:pPr>
+        <w:spacing w:after="0"/>
+        <w:rPr>
+          <w:rFonts w:asciiTheme="majorBidi" w:hAnsiTheme="majorBidi" w:cstheme="majorBidi"/>
+          <w:color w:val="00B0F0"/>
+          <w:sz w:val="20"/>
+          <w:szCs w:val="20"/>
+        </w:rPr>
+      </w:pPr>
+      <w:r>
+        <w:rPr>
+          <w:rFonts w:asciiTheme="majorBidi" w:hAnsiTheme="majorBidi" w:cstheme="majorBidi"/>
+          <w:color w:val="0070C0"/>
+        </w:rPr>
+        <w:tab/>
+      </w:r>
+      <w:r>
+        <w:rPr>
+          <w:rFonts w:asciiTheme="majorBidi" w:hAnsiTheme="majorBidi" w:cstheme="majorBidi"/>
+          <w:color w:val="0070C0"/>
+        </w:rPr>
+        <w:tab/>
+      </w:r>
+      <w:r>
+        <w:rPr>
+          <w:rFonts w:asciiTheme="majorBidi" w:hAnsiTheme="majorBidi" w:cstheme="majorBidi"/>
+          <w:color w:val="00B0F0"/>
+          <w:sz w:val="20"/>
+          <w:szCs w:val="20"/>
+        </w:rPr>
+        <w:t>min cost: 131188</w:t>
+      </w:r>
+    </w:p>
+    <w:p>
+      <w:pPr>
+        <w:spacing w:after="0"/>
+        <w:rPr>
+          <w:rFonts w:asciiTheme="majorBidi" w:hAnsiTheme="majorBidi" w:cstheme="majorBidi"/>
+          <w:color w:val="00B0F0"/>
+          <w:sz w:val="20"/>
+          <w:szCs w:val="20"/>
+        </w:rPr>
+      </w:pPr>
+      <w:r>
+        <w:rPr>
+          <w:rFonts w:asciiTheme="majorBidi" w:hAnsiTheme="majorBidi" w:cstheme="majorBidi"/>
+          <w:color w:val="00B0F0"/>
+          <w:sz w:val="20"/>
+          <w:szCs w:val="20"/>
+        </w:rPr>
+        <w:lastRenderedPageBreak/>
+        <w:tab/>
+      </w:r>
+      <w:r>
+        <w:rPr>
+          <w:rFonts w:asciiTheme="majorBidi" w:hAnsiTheme="majorBidi" w:cstheme="majorBidi"/>
+          <w:color w:val="00B0F0"/>
+          <w:sz w:val="20"/>
+          <w:szCs w:val="20"/>
+        </w:rPr>
+        <w:tab/>
+      </w:r>
+      <w:r>
+        <w:rPr>
+          <w:rFonts w:asciiTheme="majorBidi" w:hAnsiTheme="majorBidi" w:cstheme="majorBidi"/>
+          <w:color w:val="00B0F0"/>
+          <w:sz w:val="20"/>
+          <w:szCs w:val="20"/>
+        </w:rPr>
+        <w:t>average cost: 140832.1</w:t>
+      </w:r>
+    </w:p>
+    <w:p>
+      <w:pPr>
+        <w:spacing w:after="0"/>
+        <w:rPr>
+          <w:rFonts w:asciiTheme="majorBidi" w:hAnsiTheme="majorBidi" w:cstheme="majorBidi"/>
+          <w:color w:val="00B0F0"/>
+          <w:sz w:val="20"/>
+          <w:szCs w:val="20"/>
+        </w:rPr>
+      </w:pPr>
+      <w:r>
+        <w:rPr>
+          <w:rFonts w:asciiTheme="majorBidi" w:hAnsiTheme="majorBidi" w:cstheme="majorBidi"/>
+          <w:color w:val="0070C0"/>
+        </w:rPr>
+        <w:tab/>
+      </w:r>
+      <w:r>
+        <w:rPr>
+          <w:rFonts w:asciiTheme="majorBidi" w:hAnsiTheme="majorBidi" w:cstheme="majorBidi"/>
+          <w:color w:val="00B0F0"/>
+          <w:sz w:val="20"/>
+          <w:szCs w:val="20"/>
+        </w:rPr>
+        <w:t>N= 1000</w:t>
+      </w:r>
+    </w:p>
+    <w:p>
+      <w:pPr>
+        <w:spacing w:after="0"/>
+        <w:rPr>
+          <w:rFonts w:asciiTheme="majorBidi" w:hAnsiTheme="majorBidi" w:cstheme="majorBidi"/>
+          <w:color w:val="00B0F0"/>
+          <w:sz w:val="20"/>
+          <w:szCs w:val="20"/>
+        </w:rPr>
+      </w:pPr>
+      <w:r>
+        <w:rPr>
+          <w:rFonts w:asciiTheme="majorBidi" w:hAnsiTheme="majorBidi" w:cstheme="majorBidi"/>
+          <w:color w:val="00B0F0"/>
+          <w:sz w:val="20"/>
+          <w:szCs w:val="20"/>
+        </w:rPr>
+        <w:tab/>
+      </w:r>
+      <w:r>
+        <w:rPr>
+          <w:rFonts w:asciiTheme="majorBidi" w:hAnsiTheme="majorBidi" w:cstheme="majorBidi"/>
+          <w:color w:val="00B0F0"/>
+          <w:sz w:val="20"/>
+          <w:szCs w:val="20"/>
+        </w:rPr>
+        <w:tab/>
+      </w:r>
+      <w:r>
+        <w:rPr>
+          <w:rFonts w:asciiTheme="majorBidi" w:hAnsiTheme="majorBidi" w:cstheme="majorBidi"/>
+          <w:color w:val="00B0F0"/>
+          <w:sz w:val="20"/>
+          <w:szCs w:val="20"/>
+        </w:rPr>
+        <w:t>min cost: 139450</w:t>
+      </w:r>
+    </w:p>
+    <w:p>
+      <w:pPr>
+        <w:spacing w:after="0"/>
+        <w:rPr>
+          <w:rFonts w:asciiTheme="majorBidi" w:hAnsiTheme="majorBidi" w:cstheme="majorBidi"/>
+          <w:color w:val="00B0F0"/>
+          <w:sz w:val="20"/>
+          <w:szCs w:val="20"/>
+        </w:rPr>
+      </w:pPr>
+      <w:r>
+        <w:rPr>
+          <w:rFonts w:asciiTheme="majorBidi" w:hAnsiTheme="majorBidi" w:cstheme="majorBidi"/>
+          <w:color w:val="00B0F0"/>
+          <w:sz w:val="20"/>
+          <w:szCs w:val="20"/>
+        </w:rPr>
+        <w:tab/>
+      </w:r>
+      <w:r>
+        <w:rPr>
+          <w:rFonts w:asciiTheme="majorBidi" w:hAnsiTheme="majorBidi" w:cstheme="majorBidi"/>
+          <w:color w:val="00B0F0"/>
+          <w:sz w:val="20"/>
+          <w:szCs w:val="20"/>
+        </w:rPr>
+        <w:tab/>
+      </w:r>
+      <w:r>
+        <w:rPr>
+          <w:rFonts w:asciiTheme="majorBidi" w:hAnsiTheme="majorBidi" w:cstheme="majorBidi"/>
+          <w:color w:val="00B0F0"/>
+          <w:sz w:val="20"/>
+          <w:szCs w:val="20"/>
+        </w:rPr>
+        <w:t>average cost: 142151.1</w:t>
+      </w:r>
+    </w:p>
+    <w:p>
+      <w:pPr>
+        <w:spacing w:after="0"/>
+        <w:rPr>
+          <w:rFonts w:asciiTheme="majorBidi" w:hAnsiTheme="majorBidi" w:cstheme="majorBidi"/>
+          <w:color w:val="0070C0"/>
+          <w:sz w:val="28"/>
+          <w:szCs w:val="28"/>
+        </w:rPr>
+      </w:pPr>
+    </w:p>
+    <w:p>
+      <w:pPr>
+        <w:spacing w:after="0"/>
+        <w:rPr>
+          <w:rFonts w:asciiTheme="majorBidi" w:hAnsiTheme="majorBidi" w:cstheme="majorBidi"/>
+          <w:color w:val="0070C0"/>
+          <w:sz w:val="28"/>
+          <w:szCs w:val="28"/>
+        </w:rPr>
+      </w:pPr>
+    </w:p>
+    <w:p>
+      <w:pPr>
+        <w:spacing w:after="0"/>
+        <w:rPr>
+          <w:rFonts w:asciiTheme="majorBidi" w:hAnsiTheme="majorBidi" w:cstheme="majorBidi"/>
+          <w:color w:val="FF0000"/>
           <w:sz w:val="24"/>
           <w:szCs w:val="24"/>
+        </w:rPr>
+      </w:pPr>
+      <w:r>
+        <w:rPr>
+          <w:rFonts w:asciiTheme="majorBidi" w:hAnsiTheme="majorBidi" w:cstheme="majorBidi"/>
+          <w:color w:val="FF0000"/>
+          <w:sz w:val="24"/>
+          <w:szCs w:val="24"/>
+        </w:rPr>
+        <w:t>E/</w:t>
+      </w:r>
+      <w:r>
+        <w:rPr>
+          <w:rFonts w:asciiTheme="majorBidi" w:hAnsiTheme="majorBidi" w:cstheme="majorBidi"/>
+          <w:color w:val="FF0000"/>
+          <w:sz w:val="24"/>
+          <w:szCs w:val="24"/>
+        </w:rPr>
+        <w:t>prob.7.70.sop</w:t>
+      </w:r>
+    </w:p>
+    <w:p>
+      <w:pPr>
+        <w:spacing w:after="0"/>
+        <w:rPr>
+          <w:rFonts w:asciiTheme="majorBidi" w:hAnsiTheme="majorBidi" w:cstheme="majorBidi"/>
+          <w:color w:val="00B0F0"/>
+          <w:sz w:val="20"/>
+          <w:szCs w:val="20"/>
+        </w:rPr>
+      </w:pPr>
+      <w:r>
+        <w:rPr>
+          <w:rFonts w:asciiTheme="majorBidi" w:hAnsiTheme="majorBidi" w:cstheme="majorBidi"/>
+          <w:color w:val="00B0F0"/>
+          <w:sz w:val="20"/>
+          <w:szCs w:val="20"/>
+        </w:rPr>
+        <w:t>(0 , alpha=0.0</w:t>
+      </w:r>
+      <w:r>
+        <w:rPr>
+          <w:rFonts w:asciiTheme="majorBidi" w:hAnsiTheme="majorBidi" w:cstheme="majorBidi"/>
+          <w:color w:val="00B0F0"/>
+          <w:sz w:val="20"/>
+          <w:szCs w:val="20"/>
+        </w:rPr>
+        <w:t>1</w:t>
+      </w:r>
+      <w:r>
+        <w:rPr>
+          <w:rFonts w:asciiTheme="majorBidi" w:hAnsiTheme="majorBidi" w:cstheme="majorBidi"/>
+          <w:color w:val="00B0F0"/>
+          <w:sz w:val="20"/>
+          <w:szCs w:val="20"/>
+        </w:rPr>
+        <w:t>)</w:t>
+      </w:r>
+    </w:p>
+    <w:p>
+      <w:pPr>
+        <w:spacing w:after="0"/>
+        <w:rPr>
+          <w:rFonts w:asciiTheme="majorBidi" w:hAnsiTheme="majorBidi" w:cstheme="majorBidi"/>
+          <w:color w:val="00B0F0"/>
+          <w:sz w:val="20"/>
+          <w:szCs w:val="20"/>
+        </w:rPr>
+      </w:pPr>
+      <w:r>
+        <w:rPr>
+          <w:rFonts w:asciiTheme="majorBidi" w:hAnsiTheme="majorBidi" w:cstheme="majorBidi"/>
+          <w:color w:val="00B0F0"/>
+          <w:sz w:val="20"/>
+          <w:szCs w:val="20"/>
+        </w:rPr>
+        <w:tab/>
+      </w:r>
+      <w:r>
+        <w:rPr>
+          <w:rFonts w:asciiTheme="majorBidi" w:hAnsiTheme="majorBidi" w:cstheme="majorBidi"/>
+          <w:color w:val="00B0F0"/>
+          <w:sz w:val="20"/>
+          <w:szCs w:val="20"/>
+        </w:rPr>
+        <w:t>min cost: 1970</w:t>
+      </w:r>
+    </w:p>
+    <w:p>
+      <w:pPr>
+        <w:spacing w:after="0"/>
+        <w:rPr>
+          <w:rFonts w:asciiTheme="majorBidi" w:hAnsiTheme="majorBidi" w:cstheme="majorBidi"/>
+          <w:color w:val="00B0F0"/>
+          <w:sz w:val="20"/>
+          <w:szCs w:val="20"/>
+        </w:rPr>
+      </w:pPr>
+      <w:r>
+        <w:rPr>
+          <w:rFonts w:asciiTheme="majorBidi" w:hAnsiTheme="majorBidi" w:cstheme="majorBidi"/>
+          <w:color w:val="00B0F0"/>
+          <w:sz w:val="20"/>
+          <w:szCs w:val="20"/>
+        </w:rPr>
+        <w:tab/>
+      </w:r>
+      <w:r>
+        <w:rPr>
+          <w:rFonts w:asciiTheme="majorBidi" w:hAnsiTheme="majorBidi" w:cstheme="majorBidi"/>
+          <w:color w:val="00B0F0"/>
+          <w:sz w:val="20"/>
+          <w:szCs w:val="20"/>
+        </w:rPr>
+        <w:t>average cost: 1970.0</w:t>
+      </w:r>
+    </w:p>
+    <w:p>
+      <w:pPr>
+        <w:spacing w:after="0"/>
+        <w:rPr>
+          <w:rFonts w:asciiTheme="majorBidi" w:hAnsiTheme="majorBidi" w:cstheme="majorBidi"/>
+          <w:color w:val="00B0F0"/>
+          <w:sz w:val="20"/>
+          <w:szCs w:val="20"/>
+        </w:rPr>
+      </w:pPr>
+    </w:p>
+    <w:p>
+      <w:pPr>
+        <w:spacing w:after="0"/>
+        <w:rPr>
+          <w:rFonts w:asciiTheme="majorBidi" w:hAnsiTheme="majorBidi" w:cstheme="majorBidi"/>
+          <w:color w:val="00B0F0"/>
+          <w:sz w:val="20"/>
+          <w:szCs w:val="20"/>
+        </w:rPr>
+      </w:pPr>
+      <w:r>
+        <w:rPr>
+          <w:rFonts w:asciiTheme="majorBidi" w:hAnsiTheme="majorBidi" w:cstheme="majorBidi"/>
+          <w:color w:val="00B0F0"/>
+          <w:sz w:val="20"/>
+          <w:szCs w:val="20"/>
+        </w:rPr>
+        <w:t>(0 , alpha=0.02)</w:t>
+      </w:r>
+    </w:p>
+    <w:p>
+      <w:pPr>
+        <w:spacing w:after="0"/>
+        <w:ind w:firstLine="720"/>
+        <w:rPr>
+          <w:rFonts w:asciiTheme="majorBidi" w:hAnsiTheme="majorBidi" w:cstheme="majorBidi"/>
+          <w:color w:val="00B0F0"/>
+          <w:sz w:val="20"/>
+          <w:szCs w:val="20"/>
+        </w:rPr>
+      </w:pPr>
+      <w:r>
+        <w:rPr>
+          <w:rFonts w:asciiTheme="majorBidi" w:hAnsiTheme="majorBidi" w:cstheme="majorBidi"/>
+          <w:color w:val="00B0F0"/>
+          <w:sz w:val="20"/>
+          <w:szCs w:val="20"/>
+        </w:rPr>
+        <w:t>N = 500</w:t>
+      </w:r>
+    </w:p>
+    <w:p>
+      <w:pPr>
+        <w:spacing w:after="0"/>
+        <w:ind w:firstLine="720"/>
+        <w:rPr>
+          <w:rFonts w:asciiTheme="majorBidi" w:hAnsiTheme="majorBidi" w:cstheme="majorBidi"/>
+          <w:color w:val="00B0F0"/>
+          <w:sz w:val="20"/>
+          <w:szCs w:val="20"/>
+        </w:rPr>
+      </w:pPr>
+      <w:r>
+        <w:rPr>
+          <w:rFonts w:asciiTheme="majorBidi" w:hAnsiTheme="majorBidi" w:cstheme="majorBidi"/>
+          <w:color w:val="00B0F0"/>
+          <w:sz w:val="20"/>
+          <w:szCs w:val="20"/>
+        </w:rPr>
+        <w:t>min cost: 1574</w:t>
+      </w:r>
+      <w:r>
+        <w:rPr>
+          <w:rFonts w:asciiTheme="majorBidi" w:hAnsiTheme="majorBidi" w:cstheme="majorBidi"/>
+          <w:color w:val="00B0F0"/>
+          <w:sz w:val="20"/>
+          <w:szCs w:val="20"/>
+        </w:rPr>
+        <w:tab/>
+      </w:r>
+      <w:r>
+        <w:rPr>
+          <w:rFonts w:asciiTheme="majorBidi" w:hAnsiTheme="majorBidi" w:cstheme="majorBidi"/>
+          <w:color w:val="00B0F0"/>
+          <w:sz w:val="20"/>
+          <w:szCs w:val="20"/>
+        </w:rPr>
+        <w:tab/>
+      </w:r>
+    </w:p>
+    <w:p>
+      <w:pPr>
+        <w:spacing w:after="0"/>
+        <w:ind w:firstLine="720"/>
+        <w:rPr>
+          <w:rFonts w:asciiTheme="majorBidi" w:hAnsiTheme="majorBidi" w:cstheme="majorBidi"/>
+          <w:color w:val="0070C0"/>
+          <w:sz w:val="28"/>
+          <w:szCs w:val="28"/>
+        </w:rPr>
+      </w:pPr>
+      <w:r>
+        <w:rPr>
+          <w:rFonts w:asciiTheme="majorBidi" w:hAnsiTheme="majorBidi" w:cstheme="majorBidi"/>
+          <w:color w:val="00B0F0"/>
+          <w:sz w:val="20"/>
+          <w:szCs w:val="20"/>
+        </w:rPr>
+        <w:t>average cost: 1696.4</w:t>
+      </w:r>
+    </w:p>
+    <w:p>
+      <w:pPr>
+        <w:spacing w:after="0"/>
+        <w:rPr>
+          <w:rFonts w:asciiTheme="majorBidi" w:hAnsiTheme="majorBidi" w:cstheme="majorBidi"/>
+          <w:color w:val="00B0F0"/>
+          <w:sz w:val="20"/>
+          <w:szCs w:val="20"/>
+        </w:rPr>
+      </w:pPr>
+    </w:p>
+    <w:p>
+      <w:pPr>
+        <w:spacing w:after="0"/>
+        <w:rPr>
+          <w:rFonts w:asciiTheme="majorBidi" w:hAnsiTheme="majorBidi" w:cstheme="majorBidi"/>
+          <w:color w:val="00B0F0"/>
+          <w:sz w:val="20"/>
+          <w:szCs w:val="20"/>
+        </w:rPr>
+      </w:pPr>
+      <w:r>
+        <w:rPr>
+          <w:rFonts w:asciiTheme="majorBidi" w:hAnsiTheme="majorBidi" w:cstheme="majorBidi"/>
+          <w:color w:val="00B0F0"/>
+          <w:sz w:val="20"/>
+          <w:szCs w:val="20"/>
+        </w:rPr>
+        <w:t>(0 , alpha=0.0</w:t>
+      </w:r>
+      <w:r>
+        <w:rPr>
+          <w:rFonts w:asciiTheme="majorBidi" w:hAnsiTheme="majorBidi" w:cstheme="majorBidi"/>
+          <w:color w:val="00B0F0"/>
+          <w:sz w:val="20"/>
+          <w:szCs w:val="20"/>
+        </w:rPr>
+        <w:t>3</w:t>
+      </w:r>
+      <w:r>
+        <w:rPr>
+          <w:rFonts w:asciiTheme="majorBidi" w:hAnsiTheme="majorBidi" w:cstheme="majorBidi"/>
+          <w:color w:val="00B0F0"/>
+          <w:sz w:val="20"/>
+          <w:szCs w:val="20"/>
+        </w:rPr>
+        <w:t>)</w:t>
+      </w:r>
+    </w:p>
+    <w:p>
+      <w:pPr>
+        <w:spacing w:after="0"/>
+        <w:rPr>
+          <w:rFonts w:asciiTheme="majorBidi" w:hAnsiTheme="majorBidi" w:cstheme="majorBidi"/>
+          <w:color w:val="00B0F0"/>
+          <w:sz w:val="20"/>
+          <w:szCs w:val="20"/>
+        </w:rPr>
+      </w:pPr>
+      <w:r>
+        <w:rPr>
+          <w:rFonts w:asciiTheme="majorBidi" w:hAnsiTheme="majorBidi" w:cstheme="majorBidi"/>
+          <w:color w:val="00B0F0"/>
+          <w:sz w:val="20"/>
+          <w:szCs w:val="20"/>
+        </w:rPr>
+        <w:tab/>
+      </w:r>
+      <w:r>
+        <w:rPr>
+          <w:rFonts w:asciiTheme="majorBidi" w:hAnsiTheme="majorBidi" w:cstheme="majorBidi"/>
+          <w:color w:val="00B0F0"/>
+          <w:sz w:val="20"/>
+          <w:szCs w:val="20"/>
+        </w:rPr>
+        <w:t>min cost: 1742</w:t>
+      </w:r>
+    </w:p>
+    <w:p>
+      <w:pPr>
+        <w:spacing w:after="0"/>
+        <w:rPr>
+          <w:rFonts w:asciiTheme="majorBidi" w:hAnsiTheme="majorBidi" w:cstheme="majorBidi"/>
+          <w:color w:val="00B0F0"/>
+          <w:sz w:val="20"/>
+          <w:szCs w:val="20"/>
+        </w:rPr>
+      </w:pPr>
+      <w:r>
+        <w:rPr>
+          <w:rFonts w:asciiTheme="majorBidi" w:hAnsiTheme="majorBidi" w:cstheme="majorBidi"/>
+          <w:color w:val="00B0F0"/>
+          <w:sz w:val="20"/>
+          <w:szCs w:val="20"/>
+        </w:rPr>
+        <w:tab/>
+      </w:r>
+      <w:r>
+        <w:rPr>
+          <w:rFonts w:asciiTheme="majorBidi" w:hAnsiTheme="majorBidi" w:cstheme="majorBidi"/>
+          <w:color w:val="00B0F0"/>
+          <w:sz w:val="20"/>
+          <w:szCs w:val="20"/>
+        </w:rPr>
+        <w:t>average cost: 1871.1</w:t>
+      </w:r>
+    </w:p>
+    <w:p>
+      <w:pPr>
+        <w:spacing w:after="0"/>
+        <w:rPr>
+          <w:rFonts w:asciiTheme="majorBidi" w:hAnsiTheme="majorBidi" w:cstheme="majorBidi"/>
+          <w:color w:val="00B0F0"/>
+          <w:sz w:val="20"/>
+          <w:szCs w:val="20"/>
+        </w:rPr>
+      </w:pPr>
+    </w:p>
+    <w:p>
+      <w:pPr>
+        <w:spacing w:after="0"/>
+        <w:rPr>
+          <w:rFonts w:asciiTheme="majorBidi" w:hAnsiTheme="majorBidi" w:cstheme="majorBidi"/>
+          <w:color w:val="00B0F0"/>
+          <w:sz w:val="20"/>
+          <w:szCs w:val="20"/>
+        </w:rPr>
+      </w:pPr>
+      <w:r>
+        <w:rPr>
+          <w:rFonts w:asciiTheme="majorBidi" w:hAnsiTheme="majorBidi" w:cstheme="majorBidi"/>
+          <w:color w:val="00B0F0"/>
+          <w:sz w:val="20"/>
+          <w:szCs w:val="20"/>
+        </w:rPr>
+        <w:t>(0 , alpha=0.</w:t>
+      </w:r>
+      <w:r>
+        <w:rPr>
+          <w:rFonts w:asciiTheme="majorBidi" w:hAnsiTheme="majorBidi" w:cstheme="majorBidi"/>
+          <w:color w:val="00B0F0"/>
+          <w:sz w:val="20"/>
+          <w:szCs w:val="20"/>
+        </w:rPr>
+        <w:t>1</w:t>
+      </w:r>
+      <w:r>
+        <w:rPr>
+          <w:rFonts w:asciiTheme="majorBidi" w:hAnsiTheme="majorBidi" w:cstheme="majorBidi"/>
+          <w:color w:val="00B0F0"/>
+          <w:sz w:val="20"/>
+          <w:szCs w:val="20"/>
+        </w:rPr>
+        <w:t>)</w:t>
+      </w:r>
+    </w:p>
+    <w:p>
+      <w:pPr>
+        <w:spacing w:after="0"/>
+        <w:rPr>
+          <w:rFonts w:asciiTheme="majorBidi" w:hAnsiTheme="majorBidi" w:cstheme="majorBidi"/>
+          <w:color w:val="00B0F0"/>
+          <w:sz w:val="20"/>
+          <w:szCs w:val="20"/>
+        </w:rPr>
+      </w:pPr>
+      <w:r>
+        <w:rPr>
+          <w:rFonts w:asciiTheme="majorBidi" w:hAnsiTheme="majorBidi" w:cstheme="majorBidi"/>
+          <w:color w:val="00B0F0"/>
+          <w:sz w:val="20"/>
+          <w:szCs w:val="20"/>
+        </w:rPr>
+        <w:tab/>
+      </w:r>
+      <w:r>
+        <w:rPr>
+          <w:rFonts w:asciiTheme="majorBidi" w:hAnsiTheme="majorBidi" w:cstheme="majorBidi"/>
+          <w:color w:val="00B0F0"/>
+          <w:sz w:val="20"/>
+          <w:szCs w:val="20"/>
+        </w:rPr>
+        <w:t>min cost: 2745</w:t>
+      </w:r>
+    </w:p>
+    <w:p>
+      <w:pPr>
+        <w:spacing w:after="0"/>
+        <w:rPr>
+          <w:rFonts w:asciiTheme="majorBidi" w:hAnsiTheme="majorBidi" w:cstheme="majorBidi"/>
+          <w:color w:val="00B0F0"/>
+          <w:sz w:val="20"/>
+          <w:szCs w:val="20"/>
+        </w:rPr>
+      </w:pPr>
+      <w:r>
+        <w:rPr>
+          <w:rFonts w:asciiTheme="majorBidi" w:hAnsiTheme="majorBidi" w:cstheme="majorBidi"/>
+          <w:color w:val="00B0F0"/>
+          <w:sz w:val="20"/>
+          <w:szCs w:val="20"/>
+        </w:rPr>
+        <w:tab/>
+      </w:r>
+      <w:r>
+        <w:rPr>
+          <w:rFonts w:asciiTheme="majorBidi" w:hAnsiTheme="majorBidi" w:cstheme="majorBidi"/>
+          <w:color w:val="00B0F0"/>
+          <w:sz w:val="20"/>
+          <w:szCs w:val="20"/>
+        </w:rPr>
+        <w:t>average cost: 3100.9</w:t>
+      </w:r>
+    </w:p>
+    <w:p>
+      <w:pPr>
+        <w:spacing w:after="0"/>
+        <w:rPr>
+          <w:rFonts w:asciiTheme="majorBidi" w:hAnsiTheme="majorBidi" w:cstheme="majorBidi"/>
+          <w:color w:val="0070C0"/>
+          <w:sz w:val="28"/>
+          <w:szCs w:val="28"/>
+        </w:rPr>
+      </w:pPr>
+    </w:p>
+    <w:p>
+      <w:pPr>
+        <w:spacing w:after="0"/>
+        <w:rPr>
+          <w:rFonts w:asciiTheme="majorBidi" w:hAnsiTheme="majorBidi" w:cstheme="majorBidi"/>
+          <w:color w:val="0070C0"/>
+          <w:sz w:val="28"/>
+          <w:szCs w:val="28"/>
+        </w:rPr>
+      </w:pPr>
+    </w:p>
+    <w:p>
+      <w:pPr>
+        <w:spacing w:after="0"/>
+        <w:rPr>
+          <w:rFonts w:asciiTheme="majorBidi" w:hAnsiTheme="majorBidi" w:cstheme="majorBidi"/>
+          <w:color w:val="0070C0"/>
+          <w:sz w:val="28"/>
+          <w:szCs w:val="28"/>
+        </w:rPr>
+      </w:pPr>
+    </w:p>
+    <w:p>
+      <w:pPr>
+        <w:spacing w:after="0"/>
+        <w:rPr>
+          <w:rFonts w:asciiTheme="majorBidi" w:hAnsiTheme="majorBidi" w:cstheme="majorBidi"/>
+          <w:color w:val="0070C0"/>
+          <w:sz w:val="28"/>
+          <w:szCs w:val="28"/>
         </w:rPr>
       </w:pPr>
     </w:p>
@@ -529,6 +2458,7 @@
           <w:szCs w:val="24"/>
           <w:lang w:bidi="fa-IR"/>
         </w:rPr>
+        <w:lastRenderedPageBreak/>
         <w:t>Constructive heuristic</w:t>
       </w:r>
       <w:r>
@@ -978,7 +2908,6 @@
           <w:szCs w:val="24"/>
           <w:lang w:bidi="fa-IR"/>
         </w:rPr>
-        <w:lastRenderedPageBreak/>
         <w:t xml:space="preserve">The only difference is that in this </w:t>
       </w:r>
       <w:r>
@@ -1137,7 +3066,6 @@
         <w:t>“</w:t>
       </w:r>
       <w:proofErr w:type="spellStart"/>
-      <w:proofErr w:type="gramStart"/>
       <w:r>
         <w:rPr>
           <w:rFonts w:asciiTheme="majorBidi" w:hAnsiTheme="majorBidi" w:cstheme="majorBidi"/>
@@ -1148,7 +3076,6 @@
         <w:t>i,j</w:t>
       </w:r>
       <w:proofErr w:type="spellEnd"/>
-      <w:proofErr w:type="gramEnd"/>
       <w:r>
         <w:rPr>
           <w:rFonts w:asciiTheme="majorBidi" w:hAnsiTheme="majorBidi" w:cstheme="majorBidi"/>
@@ -1780,7 +3707,6 @@
         <w:t> </w:t>
       </w:r>
       <w:proofErr w:type="spellStart"/>
-      <w:proofErr w:type="gramStart"/>
       <w:r>
         <w:rPr>
           <w:sz w:val="20"/>
@@ -1798,7 +3724,6 @@
         </w:rPr>
         <w:t>(</w:t>
       </w:r>
-      <w:proofErr w:type="gramEnd"/>
       <w:r>
         <w:rPr>
           <w:color w:val="AE81FF"/>
@@ -2016,7 +3941,6 @@
         </w:rPr>
         <w:t> </w:t>
       </w:r>
-      <w:proofErr w:type="gramStart"/>
       <w:r>
         <w:rPr>
           <w:color w:val="66D9EF"/>
@@ -2035,7 +3959,6 @@
         <w:t>(</w:t>
       </w:r>
       <w:proofErr w:type="spellStart"/>
-      <w:proofErr w:type="gramEnd"/>
       <w:r>
         <w:rPr>
           <w:sz w:val="20"/>
@@ -2330,17 +4253,7 @@
           <w:szCs w:val="20"/>
           <w:lang w:bidi="fa-IR"/>
         </w:rPr>
-        <w:t>get_</w:t>
-      </w:r>
-      <w:proofErr w:type="gramStart"/>
-      <w:r>
-        <w:rPr>
-          <w:color w:val="A6E22E"/>
-          <w:sz w:val="20"/>
-          <w:szCs w:val="20"/>
-          <w:lang w:bidi="fa-IR"/>
-        </w:rPr>
-        <w:t>neighbor</w:t>
+        <w:t>get_neighbor</w:t>
       </w:r>
       <w:proofErr w:type="spellEnd"/>
       <w:r>
@@ -2349,16 +4262,7 @@
           <w:szCs w:val="20"/>
           <w:lang w:bidi="fa-IR"/>
         </w:rPr>
-        <w:t>(</w:t>
-      </w:r>
-      <w:proofErr w:type="gramEnd"/>
-      <w:r>
-        <w:rPr>
-          <w:sz w:val="20"/>
-          <w:szCs w:val="20"/>
-          <w:lang w:bidi="fa-IR"/>
-        </w:rPr>
-        <w:t>problem, dependencies, state, cost):</w:t>
+        <w:t>(problem, dependencies, state, cost):</w:t>
       </w:r>
     </w:p>
     <w:p>
@@ -2461,34 +4365,15 @@
           <w:szCs w:val="20"/>
           <w:lang w:bidi="fa-IR"/>
         </w:rPr>
-        <w:t>fpp3</w:t>
-      </w:r>
-      <w:proofErr w:type="gramStart"/>
-      <w:r>
-        <w:rPr>
-          <w:color w:val="A6E22E"/>
-          <w:sz w:val="20"/>
-          <w:szCs w:val="20"/>
-          <w:lang w:bidi="fa-IR"/>
-        </w:rPr>
-        <w:t>exchange</w:t>
-      </w:r>
-      <w:r>
-        <w:rPr>
-          <w:sz w:val="20"/>
-          <w:szCs w:val="20"/>
-          <w:lang w:bidi="fa-IR"/>
-        </w:rPr>
-        <w:t>(</w:t>
-      </w:r>
-      <w:proofErr w:type="gramEnd"/>
-      <w:r>
-        <w:rPr>
-          <w:sz w:val="20"/>
-          <w:szCs w:val="20"/>
-          <w:lang w:bidi="fa-IR"/>
-        </w:rPr>
-        <w:t>problem, dependencies, state)</w:t>
+        <w:t>fpp3exchange</w:t>
+      </w:r>
+      <w:r>
+        <w:rPr>
+          <w:sz w:val="20"/>
+          <w:szCs w:val="20"/>
+          <w:lang w:bidi="fa-IR"/>
+        </w:rPr>
+        <w:t>(problem, dependencies, state)</w:t>
       </w:r>
     </w:p>
     <w:p>
@@ -2554,34 +4439,15 @@
           <w:szCs w:val="20"/>
           <w:lang w:bidi="fa-IR"/>
         </w:rPr>
-        <w:t>bpp3</w:t>
-      </w:r>
-      <w:proofErr w:type="gramStart"/>
-      <w:r>
-        <w:rPr>
-          <w:color w:val="A6E22E"/>
-          <w:sz w:val="20"/>
-          <w:szCs w:val="20"/>
-          <w:lang w:bidi="fa-IR"/>
-        </w:rPr>
-        <w:t>exchange</w:t>
-      </w:r>
-      <w:r>
-        <w:rPr>
-          <w:sz w:val="20"/>
-          <w:szCs w:val="20"/>
-          <w:lang w:bidi="fa-IR"/>
-        </w:rPr>
-        <w:t>(</w:t>
-      </w:r>
-      <w:proofErr w:type="gramEnd"/>
-      <w:r>
-        <w:rPr>
-          <w:sz w:val="20"/>
-          <w:szCs w:val="20"/>
-          <w:lang w:bidi="fa-IR"/>
-        </w:rPr>
-        <w:t>problem, dependencies, state)</w:t>
+        <w:t>bpp3exchange</w:t>
+      </w:r>
+      <w:r>
+        <w:rPr>
+          <w:sz w:val="20"/>
+          <w:szCs w:val="20"/>
+          <w:lang w:bidi="fa-IR"/>
+        </w:rPr>
+        <w:t>(problem, dependencies, state)</w:t>
       </w:r>
     </w:p>
     <w:p>
@@ -3013,7 +4879,6 @@
           <w:sz w:val="20"/>
           <w:szCs w:val="20"/>
         </w:rPr>
-        <w:lastRenderedPageBreak/>
         <w:t>INIT_HEURISTIC = True</w:t>
       </w:r>
       <w:r>
@@ -3518,6 +5383,7 @@
           <w:sz w:val="20"/>
           <w:szCs w:val="20"/>
         </w:rPr>
+        <w:lastRenderedPageBreak/>
         <w:t>TEMP_MODE = EXP</w:t>
       </w:r>
       <w:r>
@@ -4342,6 +6208,7 @@
           <w:sz w:val="20"/>
           <w:szCs w:val="20"/>
         </w:rPr>
+        <w:lastRenderedPageBreak/>
         <w:t>INIT_HEURISTIC = True</w:t>
       </w:r>
     </w:p>
@@ -5086,27 +6953,7 @@
           <w:sz w:val="24"/>
           <w:szCs w:val="24"/>
         </w:rPr>
-        <w:t xml:space="preserve"> </w:t>
-      </w:r>
-      <w:proofErr w:type="gramStart"/>
-      <w:r>
-        <w:rPr>
-          <w:rFonts w:asciiTheme="majorBidi" w:hAnsiTheme="majorBidi" w:cstheme="majorBidi"/>
-          <w:color w:val="000000" w:themeColor="text1"/>
-          <w:sz w:val="24"/>
-          <w:szCs w:val="24"/>
-        </w:rPr>
-        <w:t>exp(</w:t>
-      </w:r>
-      <w:proofErr w:type="gramEnd"/>
-      <w:r>
-        <w:rPr>
-          <w:rFonts w:asciiTheme="majorBidi" w:hAnsiTheme="majorBidi" w:cstheme="majorBidi"/>
-          <w:color w:val="000000" w:themeColor="text1"/>
-          <w:sz w:val="24"/>
-          <w:szCs w:val="24"/>
-        </w:rPr>
-        <w:t>-ALPHA * step)*T</w:t>
+        <w:t xml:space="preserve"> exp(-ALPHA * step)*T</w:t>
       </w:r>
       <w:r>
         <w:rPr>
@@ -5161,6 +7008,7 @@
           <w:sz w:val="28"/>
           <w:szCs w:val="28"/>
         </w:rPr>
+        <w:lastRenderedPageBreak/>
         <w:drawing>
           <wp:inline distT="0" distB="0" distL="0" distR="0" wp14:anchorId="65F80D1C" wp14:editId="3AC4FA14">
             <wp:extent cx="2495240" cy="1870075"/>
@@ -5769,7 +7617,6 @@
           <w:szCs w:val="24"/>
           <w:lang w:bidi="fa-IR"/>
         </w:rPr>
-        <w:lastRenderedPageBreak/>
         <w:t>On the “</w:t>
       </w:r>
       <w:r>
@@ -6308,6 +8155,7 @@
         <w:ind w:left="360"/>
       </w:pPr>
       <w:r>
+        <w:lastRenderedPageBreak/>
         <w:t xml:space="preserve">this algorithm is </w:t>
       </w:r>
       <w:r>
@@ -6344,7 +8192,6 @@
         <w:t>“</w:t>
       </w:r>
       <w:proofErr w:type="spellStart"/>
-      <w:proofErr w:type="gramStart"/>
       <w:r>
         <w:rPr>
           <w:b/>
@@ -6355,7 +8202,6 @@
         <w:t>problem.dimension</w:t>
       </w:r>
       <w:proofErr w:type="spellEnd"/>
-      <w:proofErr w:type="gramEnd"/>
       <w:r>
         <w:rPr>
           <w:b/>
@@ -7918,16 +9764,7 @@
                 <w:sz w:val="28"/>
                 <w:szCs w:val="28"/>
               </w:rPr>
-              <w:t>esults</w:t>
-            </w:r>
-            <w:r>
-              <w:rPr>
-                <w:rFonts w:asciiTheme="majorBidi" w:hAnsiTheme="majorBidi" w:cstheme="majorBidi"/>
-                <w:color w:val="0070C0"/>
-                <w:sz w:val="28"/>
-                <w:szCs w:val="28"/>
-              </w:rPr>
-              <w:t>:</w:t>
+              <w:t>esults:</w:t>
             </w:r>
           </w:p>
           <w:p>
@@ -30071,7 +31908,7 @@
 </file>
 
 <file path=customXml/itemProps1.xml><?xml version="1.0" encoding="utf-8"?>
-<ds:datastoreItem xmlns:ds="http://schemas.openxmlformats.org/officeDocument/2006/customXml" ds:itemID="{061D477D-F0F4-4505-BE1C-B05AE530B94F}">
+<ds:datastoreItem xmlns:ds="http://schemas.openxmlformats.org/officeDocument/2006/customXml" ds:itemID="{8C5E744F-278E-41CF-AD74-0D48BB9795D0}">
   <ds:schemaRefs>
     <ds:schemaRef ds:uri="http://schemas.openxmlformats.org/officeDocument/2006/bibliography"/>
   </ds:schemaRefs>

</xml_diff>